<commit_message>
Add files for lab2, lab3, lab4
</commit_message>
<xml_diff>
--- a/lab1/Lab1-report.docx
+++ b/lab1/Lab1-report.docx
@@ -162,9 +162,9 @@
       <w:r>
         <w:rPr>
           <w:rFonts w:ascii="Times New Roman" w:hAnsi="Times New Roman" w:cs="Times New Roman"/>
-          <w:sz w:val="28"/>
-          <w:szCs w:val="28"/>
-          <w:lang w:val="ru-RU"/>
+          <w:noProof/>
+          <w:sz w:val="28"/>
+          <w:szCs w:val="28"/>
         </w:rPr>
         <w:drawing>
           <wp:inline distT="0" distB="0" distL="0" distR="0" wp14:anchorId="053DCD29" wp14:editId="65CE3FB5">
@@ -236,9 +236,9 @@
       <w:r>
         <w:rPr>
           <w:rFonts w:ascii="Times New Roman" w:hAnsi="Times New Roman" w:cs="Times New Roman"/>
-          <w:sz w:val="28"/>
-          <w:szCs w:val="28"/>
-          <w:lang w:val="ru-RU"/>
+          <w:noProof/>
+          <w:sz w:val="28"/>
+          <w:szCs w:val="28"/>
         </w:rPr>
         <w:drawing>
           <wp:inline distT="0" distB="0" distL="0" distR="0" wp14:anchorId="685F696D" wp14:editId="008796C2">
@@ -356,6 +356,7 @@
       </w:pPr>
       <w:r>
         <w:rPr>
+          <w:noProof/>
           <w:lang w:val="en-US"/>
         </w:rPr>
         <w:drawing>
@@ -419,6 +420,10 @@
         <w:ind w:left="0" w:firstLine="0"/>
       </w:pPr>
       <w:r>
+        <w:rPr>
+          <w:noProof/>
+          <w:lang w:val="en-US"/>
+        </w:rPr>
         <w:drawing>
           <wp:inline distT="0" distB="0" distL="0" distR="0" wp14:anchorId="144493FB" wp14:editId="159BB1C9">
             <wp:extent cx="6332855" cy="1181735"/>
@@ -609,6 +614,10 @@
         <w:ind w:left="0" w:firstLine="0"/>
       </w:pPr>
       <w:r>
+        <w:rPr>
+          <w:noProof/>
+          <w:lang w:val="en-US"/>
+        </w:rPr>
         <w:drawing>
           <wp:inline distT="0" distB="0" distL="0" distR="0" wp14:anchorId="25E6FF5E" wp14:editId="3BF0E979">
             <wp:extent cx="6332855" cy="608330"/>
@@ -658,6 +667,10 @@
         <w:ind w:left="0" w:firstLine="0"/>
       </w:pPr>
       <w:r>
+        <w:rPr>
+          <w:noProof/>
+          <w:lang w:val="en-US"/>
+        </w:rPr>
         <w:drawing>
           <wp:inline distT="0" distB="0" distL="0" distR="0" wp14:anchorId="7978B443" wp14:editId="03CEA231">
             <wp:extent cx="6332855" cy="452755"/>
@@ -771,6 +784,10 @@
         <w:ind w:left="0" w:firstLine="0"/>
       </w:pPr>
       <w:r>
+        <w:rPr>
+          <w:noProof/>
+          <w:lang w:val="en-US"/>
+        </w:rPr>
         <w:drawing>
           <wp:inline distT="0" distB="0" distL="0" distR="0" wp14:anchorId="1416CC68" wp14:editId="3751134F">
             <wp:extent cx="6332855" cy="3335020"/>
@@ -838,6 +855,10 @@
         <w:ind w:left="0" w:firstLine="0"/>
       </w:pPr>
       <w:r>
+        <w:rPr>
+          <w:noProof/>
+          <w:lang w:val="en-US"/>
+        </w:rPr>
         <w:drawing>
           <wp:inline distT="0" distB="0" distL="0" distR="0" wp14:anchorId="21A1E528" wp14:editId="014EEB72">
             <wp:extent cx="5430008" cy="2248214"/>
@@ -887,6 +908,10 @@
         <w:ind w:left="0" w:firstLine="0"/>
       </w:pPr>
       <w:r>
+        <w:rPr>
+          <w:noProof/>
+          <w:lang w:val="en-US"/>
+        </w:rPr>
         <w:drawing>
           <wp:inline distT="0" distB="0" distL="0" distR="0" wp14:anchorId="6D04AA09" wp14:editId="7FDC0656">
             <wp:extent cx="6315956" cy="504895"/>
@@ -936,6 +961,10 @@
         <w:ind w:left="0" w:firstLine="0"/>
       </w:pPr>
       <w:r>
+        <w:rPr>
+          <w:noProof/>
+          <w:lang w:val="en-US"/>
+        </w:rPr>
         <w:drawing>
           <wp:inline distT="0" distB="0" distL="0" distR="0" wp14:anchorId="24259800" wp14:editId="5EFB971B">
             <wp:extent cx="5801535" cy="457264"/>
@@ -1055,6 +1084,10 @@
         <w:ind w:left="0" w:firstLine="0"/>
       </w:pPr>
       <w:r>
+        <w:rPr>
+          <w:noProof/>
+          <w:lang w:val="en-US"/>
+        </w:rPr>
         <w:drawing>
           <wp:inline distT="0" distB="0" distL="0" distR="0" wp14:anchorId="56B1C641" wp14:editId="541CFA32">
             <wp:extent cx="6332855" cy="4458970"/>
@@ -1104,6 +1137,10 @@
         <w:ind w:left="0" w:firstLine="0"/>
       </w:pPr>
       <w:r>
+        <w:rPr>
+          <w:noProof/>
+          <w:lang w:val="en-US"/>
+        </w:rPr>
         <w:drawing>
           <wp:inline distT="0" distB="0" distL="0" distR="0" wp14:anchorId="71C5FCDB" wp14:editId="707499EB">
             <wp:extent cx="6332855" cy="672465"/>
@@ -1158,7 +1195,7 @@
       </w:pPr>
       <w:r>
         <w:rPr>
-          <w:lang w:val="uk-UA"/>
+          <w:noProof/>
         </w:rPr>
         <w:drawing>
           <wp:inline distT="0" distB="0" distL="0" distR="0" wp14:anchorId="73319494" wp14:editId="21EBC7A0">
@@ -1261,7 +1298,7 @@
       </w:pPr>
       <w:r>
         <w:rPr>
-          <w:lang w:val="uk-UA"/>
+          <w:noProof/>
         </w:rPr>
         <w:drawing>
           <wp:inline distT="0" distB="0" distL="0" distR="0" wp14:anchorId="54550DA4" wp14:editId="1F088179">
@@ -1329,7 +1366,7 @@
       </w:pPr>
       <w:r>
         <w:rPr>
-          <w:lang w:val="uk-UA"/>
+          <w:noProof/>
         </w:rPr>
         <w:drawing>
           <wp:inline distT="0" distB="0" distL="0" distR="0" wp14:anchorId="3EC8CB2C" wp14:editId="6644EA98">
@@ -1436,9 +1473,9 @@
       <w:r>
         <w:rPr>
           <w:rFonts w:ascii="Times New Roman" w:hAnsi="Times New Roman" w:cs="Times New Roman"/>
-          <w:sz w:val="28"/>
-          <w:szCs w:val="28"/>
-          <w:lang w:val="uk-UA"/>
+          <w:noProof/>
+          <w:sz w:val="28"/>
+          <w:szCs w:val="28"/>
         </w:rPr>
         <w:drawing>
           <wp:inline distT="0" distB="0" distL="0" distR="0" wp14:anchorId="1ECA8132" wp14:editId="74D19311">
@@ -1522,9 +1559,9 @@
       <w:r>
         <w:rPr>
           <w:rFonts w:ascii="Times New Roman" w:hAnsi="Times New Roman" w:cs="Times New Roman"/>
-          <w:sz w:val="28"/>
-          <w:szCs w:val="28"/>
-          <w:lang w:val="uk-UA"/>
+          <w:noProof/>
+          <w:sz w:val="28"/>
+          <w:szCs w:val="28"/>
         </w:rPr>
         <w:drawing>
           <wp:inline distT="0" distB="0" distL="0" distR="0" wp14:anchorId="13062312" wp14:editId="41046F74">
@@ -1640,9 +1677,9 @@
       <w:r>
         <w:rPr>
           <w:rFonts w:ascii="Times New Roman" w:hAnsi="Times New Roman" w:cs="Times New Roman"/>
-          <w:sz w:val="28"/>
-          <w:szCs w:val="28"/>
-          <w:lang w:val="uk-UA"/>
+          <w:noProof/>
+          <w:sz w:val="28"/>
+          <w:szCs w:val="28"/>
         </w:rPr>
         <w:drawing>
           <wp:inline distT="0" distB="0" distL="0" distR="0" wp14:anchorId="35595D1E" wp14:editId="7B4F1CA9">
@@ -1726,9 +1763,9 @@
       <w:r>
         <w:rPr>
           <w:rFonts w:ascii="Times New Roman" w:hAnsi="Times New Roman" w:cs="Times New Roman"/>
-          <w:sz w:val="28"/>
-          <w:szCs w:val="28"/>
-          <w:lang w:val="uk-UA"/>
+          <w:noProof/>
+          <w:sz w:val="28"/>
+          <w:szCs w:val="28"/>
         </w:rPr>
         <w:drawing>
           <wp:inline distT="0" distB="0" distL="0" distR="0" wp14:anchorId="734E3C5F" wp14:editId="2BF20012">
@@ -1843,9 +1880,9 @@
       <w:r>
         <w:rPr>
           <w:rFonts w:ascii="Times New Roman" w:hAnsi="Times New Roman" w:cs="Times New Roman"/>
-          <w:sz w:val="28"/>
-          <w:szCs w:val="28"/>
-          <w:lang w:val="uk-UA"/>
+          <w:noProof/>
+          <w:sz w:val="28"/>
+          <w:szCs w:val="28"/>
         </w:rPr>
         <w:drawing>
           <wp:inline distT="0" distB="0" distL="0" distR="0" wp14:anchorId="3B561D74" wp14:editId="53B04B49">
@@ -1940,9 +1977,9 @@
       <w:r>
         <w:rPr>
           <w:rFonts w:ascii="Times New Roman" w:hAnsi="Times New Roman" w:cs="Times New Roman"/>
-          <w:sz w:val="28"/>
-          <w:szCs w:val="28"/>
-          <w:lang w:val="uk-UA"/>
+          <w:noProof/>
+          <w:sz w:val="28"/>
+          <w:szCs w:val="28"/>
         </w:rPr>
         <w:drawing>
           <wp:inline distT="0" distB="0" distL="0" distR="0" wp14:anchorId="64AFBD75" wp14:editId="0D9640C1">
@@ -1994,9 +2031,9 @@
       <w:r>
         <w:rPr>
           <w:rFonts w:ascii="Times New Roman" w:hAnsi="Times New Roman" w:cs="Times New Roman"/>
-          <w:sz w:val="28"/>
-          <w:szCs w:val="28"/>
-          <w:lang w:val="uk-UA"/>
+          <w:noProof/>
+          <w:sz w:val="28"/>
+          <w:szCs w:val="28"/>
         </w:rPr>
         <w:drawing>
           <wp:inline distT="0" distB="0" distL="0" distR="0" wp14:anchorId="2D512426" wp14:editId="74B72BF1">
@@ -2134,6 +2171,10 @@
         <w:ind w:left="0" w:firstLine="0"/>
       </w:pPr>
       <w:r>
+        <w:rPr>
+          <w:noProof/>
+          <w:lang w:val="en-US"/>
+        </w:rPr>
         <w:drawing>
           <wp:inline distT="0" distB="0" distL="0" distR="0" wp14:anchorId="035597F4" wp14:editId="21B9FAFC">
             <wp:extent cx="6332855" cy="5438775"/>
@@ -2198,6 +2239,10 @@
         <w:ind w:left="0" w:firstLine="0"/>
       </w:pPr>
       <w:r>
+        <w:rPr>
+          <w:noProof/>
+          <w:lang w:val="en-US"/>
+        </w:rPr>
         <w:drawing>
           <wp:inline distT="0" distB="0" distL="0" distR="0" wp14:anchorId="10811BC8" wp14:editId="4725EBD9">
             <wp:extent cx="6332855" cy="537210"/>
@@ -2307,9 +2352,9 @@
       <w:r>
         <w:rPr>
           <w:rFonts w:ascii="Times New Roman" w:hAnsi="Times New Roman" w:cs="Times New Roman"/>
-          <w:sz w:val="28"/>
-          <w:szCs w:val="28"/>
-          <w:lang w:val="uk-UA"/>
+          <w:noProof/>
+          <w:sz w:val="28"/>
+          <w:szCs w:val="28"/>
         </w:rPr>
         <w:drawing>
           <wp:inline distT="0" distB="0" distL="0" distR="0" wp14:anchorId="5869FDD2" wp14:editId="62B69DDD">
@@ -2381,9 +2426,9 @@
       <w:r>
         <w:rPr>
           <w:rFonts w:ascii="Times New Roman" w:hAnsi="Times New Roman" w:cs="Times New Roman"/>
-          <w:sz w:val="28"/>
-          <w:szCs w:val="28"/>
-          <w:lang w:val="uk-UA"/>
+          <w:noProof/>
+          <w:sz w:val="28"/>
+          <w:szCs w:val="28"/>
         </w:rPr>
         <w:drawing>
           <wp:inline distT="0" distB="0" distL="0" distR="0" wp14:anchorId="0B0AD23E" wp14:editId="29E685A6">
@@ -2523,6 +2568,10 @@
         <w:ind w:left="0" w:firstLine="0"/>
       </w:pPr>
       <w:r>
+        <w:rPr>
+          <w:noProof/>
+          <w:lang w:val="en-US"/>
+        </w:rPr>
         <w:drawing>
           <wp:inline distT="0" distB="0" distL="0" distR="0" wp14:anchorId="531E7AB5" wp14:editId="48DB5011">
             <wp:extent cx="5304255" cy="6086091"/>
@@ -2606,9 +2655,9 @@
       <w:r>
         <w:rPr>
           <w:rFonts w:ascii="Times New Roman" w:hAnsi="Times New Roman" w:cs="Times New Roman"/>
-          <w:sz w:val="28"/>
-          <w:szCs w:val="28"/>
-          <w:lang w:val="uk-UA"/>
+          <w:noProof/>
+          <w:sz w:val="28"/>
+          <w:szCs w:val="28"/>
         </w:rPr>
         <w:drawing>
           <wp:inline distT="0" distB="0" distL="0" distR="0" wp14:anchorId="52EAFFA7" wp14:editId="04905002">
@@ -2802,12 +2851,36 @@
         <w:rPr>
           <w:lang w:val="en-US"/>
         </w:rPr>
-        <w:t>java.util.Arrays</w:t>
+        <w:t>java</w:t>
       </w:r>
       <w:r>
         <w:rPr>
           <w:lang w:val="ru-RU"/>
         </w:rPr>
+        <w:t>.</w:t>
+      </w:r>
+      <w:r>
+        <w:rPr>
+          <w:lang w:val="en-US"/>
+        </w:rPr>
+        <w:t>util</w:t>
+      </w:r>
+      <w:r>
+        <w:rPr>
+          <w:lang w:val="ru-RU"/>
+        </w:rPr>
+        <w:t>.</w:t>
+      </w:r>
+      <w:r>
+        <w:rPr>
+          <w:lang w:val="en-US"/>
+        </w:rPr>
+        <w:t>Arrays</w:t>
+      </w:r>
+      <w:r>
+        <w:rPr>
+          <w:lang w:val="ru-RU"/>
+        </w:rPr>
         <w:t>.*.</w:t>
       </w:r>
     </w:p>
@@ -2842,9 +2915,9 @@
       <w:r>
         <w:rPr>
           <w:rFonts w:ascii="Times New Roman" w:hAnsi="Times New Roman" w:cs="Times New Roman"/>
-          <w:sz w:val="28"/>
-          <w:szCs w:val="28"/>
-          <w:lang w:val="ru-RU"/>
+          <w:noProof/>
+          <w:sz w:val="28"/>
+          <w:szCs w:val="28"/>
         </w:rPr>
         <w:drawing>
           <wp:inline distT="0" distB="0" distL="0" distR="0" wp14:anchorId="2D8EF4F9" wp14:editId="4120FCF2">
@@ -2891,7 +2964,7 @@
       </w:pPr>
       <w:r>
         <w:rPr>
-          <w:lang w:val="ru-RU"/>
+          <w:noProof/>
         </w:rPr>
         <w:lastRenderedPageBreak/>
         <w:drawing>
@@ -3068,15 +3141,17 @@
         <w:pStyle w:val="a3"/>
         <w:ind w:left="0" w:firstLine="0"/>
       </w:pPr>
-      <w:bookmarkStart w:id="0" w:name="_GoBack"/>
-      <w:bookmarkEnd w:id="0"/>
-    </w:p>
-    <w:p>
-      <w:pPr>
-        <w:pStyle w:val="a3"/>
-        <w:ind w:left="0" w:firstLine="0"/>
-      </w:pPr>
-      <w:r>
+    </w:p>
+    <w:p>
+      <w:pPr>
+        <w:pStyle w:val="a3"/>
+        <w:ind w:left="0" w:firstLine="0"/>
+      </w:pPr>
+      <w:r>
+        <w:rPr>
+          <w:noProof/>
+          <w:lang w:val="en-US"/>
+        </w:rPr>
         <w:drawing>
           <wp:inline distT="0" distB="0" distL="0" distR="0" wp14:anchorId="65090A46" wp14:editId="3187B293">
             <wp:extent cx="6332855" cy="1609725"/>
@@ -3120,6 +3195,10 @@
         <w:ind w:left="0" w:firstLine="0"/>
       </w:pPr>
       <w:r>
+        <w:rPr>
+          <w:noProof/>
+          <w:lang w:val="en-US"/>
+        </w:rPr>
         <w:lastRenderedPageBreak/>
         <w:drawing>
           <wp:inline distT="0" distB="0" distL="0" distR="0" wp14:anchorId="7CBFDA1F" wp14:editId="5318FB2D">
@@ -3160,16 +3239,6 @@
     </w:p>
     <w:p>
       <w:pPr>
-        <w:rPr>
-          <w:rFonts w:ascii="Times New Roman" w:hAnsi="Times New Roman" w:cs="Times New Roman"/>
-          <w:sz w:val="28"/>
-          <w:szCs w:val="28"/>
-          <w:lang w:val="ru-RU"/>
-        </w:rPr>
-      </w:pPr>
-    </w:p>
-    <w:p>
-      <w:pPr>
         <w:spacing w:line="360" w:lineRule="auto"/>
         <w:rPr>
           <w:rFonts w:ascii="Times New Roman" w:hAnsi="Times New Roman" w:cs="Times New Roman"/>
@@ -3178,6 +3247,8 @@
           <w:lang w:val="uk-UA"/>
         </w:rPr>
       </w:pPr>
+      <w:bookmarkStart w:id="0" w:name="_GoBack"/>
+      <w:bookmarkEnd w:id="0"/>
     </w:p>
     <w:sectPr>
       <w:pgSz w:w="12240" w:h="15840"/>

</xml_diff>